<commit_message>
i hope it's work
</commit_message>
<xml_diff>
--- a/test_tml.docx
+++ b/test_tml.docx
@@ -527,9 +527,9 @@
         </w:tblCellMar>
       </w:tblPr>
       <w:tblGrid>
-        <w:gridCol w:w="4338"/>
-        <w:gridCol w:w="2612"/>
-        <w:gridCol w:w="2904"/>
+        <w:gridCol w:w="4341"/>
+        <w:gridCol w:w="2610"/>
+        <w:gridCol w:w="2903"/>
       </w:tblGrid>
       <w:tr>
         <w:trPr>
@@ -537,7 +537,7 @@
         </w:trPr>
         <w:tc>
           <w:tcPr>
-            <w:tcW w:w="4338" w:type="dxa"/>
+            <w:tcW w:w="4341" w:type="dxa"/>
             <w:tcBorders/>
             <w:shd w:fill="auto" w:val="clear"/>
             <w:vAlign w:val="bottom"/>
@@ -562,7 +562,7 @@
         </w:tc>
         <w:tc>
           <w:tcPr>
-            <w:tcW w:w="2612" w:type="dxa"/>
+            <w:tcW w:w="2610" w:type="dxa"/>
             <w:tcBorders>
               <w:bottom w:val="single" w:sz="4" w:space="0" w:color="000001"/>
               <w:insideH w:val="single" w:sz="4" w:space="0" w:color="000001"/>
@@ -593,7 +593,7 @@
         </w:tc>
         <w:tc>
           <w:tcPr>
-            <w:tcW w:w="2904" w:type="dxa"/>
+            <w:tcW w:w="2903" w:type="dxa"/>
             <w:tcBorders/>
             <w:shd w:fill="auto" w:val="clear"/>
             <w:vAlign w:val="bottom"/>
@@ -624,7 +624,7 @@
         </w:trPr>
         <w:tc>
           <w:tcPr>
-            <w:tcW w:w="4338" w:type="dxa"/>
+            <w:tcW w:w="4341" w:type="dxa"/>
             <w:tcBorders/>
             <w:shd w:fill="auto" w:val="clear"/>
             <w:vAlign w:val="bottom"/>
@@ -651,7 +651,7 @@
         </w:tc>
         <w:tc>
           <w:tcPr>
-            <w:tcW w:w="2612" w:type="dxa"/>
+            <w:tcW w:w="2610" w:type="dxa"/>
             <w:tcBorders>
               <w:top w:val="single" w:sz="4" w:space="0" w:color="000001"/>
               <w:bottom w:val="single" w:sz="4" w:space="0" w:color="000001"/>
@@ -683,7 +683,7 @@
         </w:tc>
         <w:tc>
           <w:tcPr>
-            <w:tcW w:w="2904" w:type="dxa"/>
+            <w:tcW w:w="2903" w:type="dxa"/>
             <w:tcBorders/>
             <w:shd w:fill="auto" w:val="clear"/>
             <w:vAlign w:val="bottom"/>
@@ -835,7 +835,11 @@
         <w:spacing w:lineRule="auto" w:line="360"/>
         <w:ind w:left="0" w:right="0" w:firstLine="709"/>
         <w:jc w:val="both"/>
-        <w:rPr/>
+        <w:rPr>
+          <w:rFonts w:ascii="Times New Roman" w:hAnsi="Times New Roman"/>
+          <w:sz w:val="28"/>
+          <w:szCs w:val="28"/>
+        </w:rPr>
       </w:pPr>
       <w:r>
         <w:rPr>
@@ -856,64 +860,17 @@
         <w:ind w:left="0" w:right="0" w:firstLine="709"/>
         <w:jc w:val="both"/>
         <w:rPr>
-          <w:b/>
-          <w:b/>
-          <w:bCs/>
-        </w:rPr>
-      </w:pPr>
-      <w:r>
-        <w:rPr>
-          <w:rFonts w:ascii="Times New Roman" w:hAnsi="Times New Roman"/>
-          <w:b/>
-          <w:bCs/>
-          <w:color w:val="000000"/>
-          <w:sz w:val="28"/>
-          <w:szCs w:val="28"/>
-        </w:rPr>
-        <w:t>Выполнение работы.</w:t>
-      </w:r>
-    </w:p>
-    <w:p>
-      <w:pPr>
-        <w:pStyle w:val="Normal"/>
-        <w:spacing w:lineRule="auto" w:line="360"/>
-        <w:ind w:left="0" w:right="0" w:firstLine="709"/>
-        <w:jc w:val="both"/>
-        <w:rPr>
-          <w:b w:val="false"/>
-          <w:b w:val="false"/>
-          <w:bCs w:val="false"/>
-        </w:rPr>
-      </w:pPr>
-      <w:r>
-        <w:rPr>
-          <w:rFonts w:ascii="Times New Roman" w:hAnsi="Times New Roman"/>
-          <w:b w:val="false"/>
-          <w:bCs w:val="false"/>
-          <w:color w:val="000000"/>
-          <w:sz w:val="28"/>
-          <w:szCs w:val="28"/>
-        </w:rPr>
-        <w:t>{{r text}}</w:t>
-      </w:r>
-    </w:p>
-    <w:p>
-      <w:pPr>
-        <w:pStyle w:val="Normal"/>
-        <w:spacing w:lineRule="auto" w:line="360"/>
-        <w:ind w:left="0" w:right="0" w:firstLine="709"/>
-        <w:jc w:val="both"/>
-        <w:rPr/>
-      </w:pPr>
-      <w:r>
-        <w:rPr>
-          <w:rFonts w:ascii="Times New Roman" w:hAnsi="Times New Roman"/>
-          <w:b/>
-          <w:bCs/>
-          <w:sz w:val="28"/>
-          <w:szCs w:val="28"/>
-        </w:rPr>
-        <w:t>Код</w:t>
+          <w:rFonts w:ascii="Times New Roman" w:hAnsi="Times New Roman"/>
+          <w:sz w:val="28"/>
+          <w:szCs w:val="28"/>
+        </w:rPr>
+      </w:pPr>
+      <w:r>
+        <w:rPr>
+          <w:rFonts w:ascii="Times New Roman" w:hAnsi="Times New Roman"/>
+          <w:sz w:val="28"/>
+          <w:szCs w:val="28"/>
+        </w:rPr>
       </w:r>
     </w:p>
     <w:sectPr>

</xml_diff>